<commit_message>
Can now generate tables using helper functions.
</commit_message>
<xml_diff>
--- a/docs/quicktest_new.docx
+++ b/docs/quicktest_new.docx
@@ -4,9 +4,12 @@
   <w:body>
     <w:p>
       <w:pPr>
+        <w:jc w:val="center"/>
         <w:rPr>
           <w:b/>
           <w:bCs/>
+          <w:sz w:val="36"/>
+          <w:szCs w:val="36"/>
           <w:lang w:val="en-US"/>
         </w:rPr>
       </w:pPr>
@@ -14,56 +17,77 @@
         <w:rPr>
           <w:b/>
           <w:bCs/>
+          <w:sz w:val="36"/>
+          <w:szCs w:val="36"/>
           <w:lang w:val="en-US"/>
         </w:rPr>
-        <w:t>READING</w:t>
+        <w:t>QUICK TEST</w:t>
       </w:r>
     </w:p>
-    <w:p>
-      <w:pPr>
-        <w:rPr>
-          <w:lang w:val="en-US"/>
-        </w:rPr>
-      </w:pPr>
-      <w:r>
-        <w:rPr>
-          <w:lang w:val="en-US"/>
-        </w:rPr>
-        <w:t>Title: Quick Test</w:t>
-      </w:r>
-    </w:p>
-    <w:p>
-      <w:pPr>
-        <w:rPr>
-          <w:lang w:val="en-US"/>
-        </w:rPr>
-      </w:pPr>
-      <w:r>
-        <w:rPr>
-          <w:lang w:val="en-US"/>
-        </w:rPr>
-        <w:t>This is a quick test!</w:t>
-      </w:r>
-    </w:p>
-    <w:p>
-      <w:pPr>
-        <w:rPr>
-          <w:lang w:val="en-US"/>
-        </w:rPr>
-      </w:pPr>
-      <w:r>
-        <w:rPr>
-          <w:lang w:val="en-US"/>
-        </w:rPr>
-        <w:t>Let's see how it turns out</w:t>
-      </w:r>
-    </w:p>
-    <w:sectPr>
-      <w:pgSz w:w="12240" w:h="15840"/>
-      <w:pgMar w:top="1440" w:right="1440" w:bottom="1440" w:left="1440" w:header="708" w:footer="708" w:gutter="0"/>
-      <w:cols w:space="708"/>
-      <w:docGrid w:linePitch="360"/>
-    </w:sectPr>
+    <w:tbl>
+      <w:tblPr>
+        <w:tblStyle w:val="TableGrid"/>
+        <w:tblW w:w="0" w:type="auto"/>
+        <w:tblBorders>
+          <w:top w:val="none" w:sz="0" w:space="0" w:color="auto"/>
+          <w:left w:val="none" w:sz="0" w:space="0" w:color="auto"/>
+          <w:bottom w:val="none" w:sz="0" w:space="0" w:color="auto"/>
+          <w:right w:val="none" w:sz="0" w:space="0" w:color="auto"/>
+          <w:insideH w:val="none" w:sz="0" w:space="0" w:color="auto"/>
+          <w:insideV w:val="none" w:sz="0" w:space="0" w:color="auto"/>
+        </w:tblBorders>
+        <w:tblLook w:val="04A0" w:firstRow="1" w:lastRow="0" w:firstColumn="1" w:lastColumn="0" w:noHBand="0" w:noVBand="1"/>
+      </w:tblPr>
+      <w:tblGrid>
+        <w:gridCol w:w="6374"/>
+        <w:gridCol w:w="2976"/>
+      </w:tblGrid>
+      <w:tr>
+        <w:tc>
+          <w:tcPr>
+            <w:tcW w:w="6374" w:type="dxa"/>
+          </w:tcPr>
+          <w:p>
+            <w:pPr>
+              <w:rPr>
+                <w:lang w:val="en-US"/>
+              </w:rPr>
+            </w:pPr>
+            <w:r>
+              <w:rPr>
+                <w:lang w:val="en-US"/>
+              </w:rPr>
+              <w:t>This is a quick test!</w:t>
+            </w:r>
+          </w:p>
+          <w:p>
+            <w:pPr>
+              <w:rPr>
+                <w:lang w:val="en-US"/>
+              </w:rPr>
+            </w:pPr>
+            <w:r>
+              <w:rPr>
+                <w:lang w:val="en-US"/>
+              </w:rPr>
+              <w:t>Let's see how it turns out</w:t>
+            </w:r>
+          </w:p>
+        </w:tc>
+        <w:tc>
+          <w:tcPr>
+            <w:tcW w:w="2976" w:type="dxa"/>
+          </w:tcPr>
+          <w:p>
+            <w:pPr>
+              <w:rPr>
+                <w:lang w:val="en-US"/>
+              </w:rPr>
+            </w:pPr>
+          </w:p>
+        </w:tc>
+      </w:tr>
+    </w:tbl>
   </w:body>
 </w:document>
 </file>

</xml_diff>